<commit_message>
[20240705]: Ajusta texto dos custos
</commit_message>
<xml_diff>
--- a/workspace/Semana 14 - Finalização do Customer Development e Documentação - II/Arquitetura Tecnica.docx
+++ b/workspace/Semana 14 - Finalização do Customer Development e Documentação - II/Arquitetura Tecnica.docx
@@ -1463,7 +1463,7 @@
         <w:rPr>
           <w:rtl w:val="0"/>
         </w:rPr>
-        <w:t xml:space="preserve">Custos de atualização e manutenção contínua (R$ )</w:t>
+        <w:t xml:space="preserve">Custos de atualização e manutenção contínua</w:t>
       </w:r>
       <w:r>
         <w:rPr>
@@ -1514,7 +1514,7 @@
         <w:rPr>
           <w:rtl w:val="0"/>
         </w:rPr>
-        <w:t xml:space="preserve">Servidores e hospedagem Segurança da informação e proteção de dados (R$ xxxx,yy)</w:t>
+        <w:t xml:space="preserve">Servidores e hospedagem Segurança da informação e proteção de dados</w:t>
       </w:r>
     </w:p>
     <w:p>
@@ -1531,7 +1531,7 @@
         <w:rPr>
           <w:rtl w:val="0"/>
         </w:rPr>
-        <w:t xml:space="preserve">Integração com plataformas (WhatsApp, Telegram, web) (R$ xxxx,yy)</w:t>
+        <w:t xml:space="preserve">Integração com plataformas (WhatsApp, Telegram, web)</w:t>
       </w:r>
     </w:p>
     <w:p>
@@ -1577,7 +1577,7 @@
         <w:rPr>
           <w:rtl w:val="0"/>
         </w:rPr>
-        <w:t xml:space="preserve">Campanhas de conscientização nas redes sociais (R$ xxxx,yy)</w:t>
+        <w:t xml:space="preserve">Campanhas de conscientização nas redes sociais</w:t>
       </w:r>
     </w:p>
     <w:p>
@@ -1594,7 +1594,7 @@
         <w:rPr>
           <w:rtl w:val="0"/>
         </w:rPr>
-        <w:t xml:space="preserve">Parcerias com ONGs e consultorias de RH (R$ xxxx,yy)</w:t>
+        <w:t xml:space="preserve">Parcerias com ONGs e consultorias de RH</w:t>
       </w:r>
     </w:p>
     <w:p>
@@ -1640,7 +1640,7 @@
         <w:rPr>
           <w:rtl w:val="0"/>
         </w:rPr>
-        <w:t xml:space="preserve">Equipe de suporte técnico (R$ xxxx,yy)</w:t>
+        <w:t xml:space="preserve">Equipe de suporte técnico</w:t>
       </w:r>
     </w:p>
     <w:p>
@@ -1657,7 +1657,7 @@
         <w:rPr>
           <w:rtl w:val="0"/>
         </w:rPr>
-        <w:t xml:space="preserve">Ferramentas de atendimento ao cliente (R$ xxxx,yy)</w:t>
+        <w:t xml:space="preserve">Ferramentas de atendimento ao cliente</w:t>
       </w:r>
     </w:p>
     <w:p>
@@ -1674,7 +1674,7 @@
         <w:rPr>
           <w:rtl w:val="0"/>
         </w:rPr>
-        <w:t xml:space="preserve">Treinamento e capacitação do suporte (R$ xxxx,yy)</w:t>
+        <w:t xml:space="preserve">Treinamento e capacitação do suporte</w:t>
       </w:r>
     </w:p>
     <w:p>
@@ -1720,7 +1720,7 @@
         <w:rPr>
           <w:rtl w:val="0"/>
         </w:rPr>
-        <w:t xml:space="preserve">Pesquisa contínua sobre assédio e discriminação (R$ xxxx,yy)</w:t>
+        <w:t xml:space="preserve">Pesquisa contínua sobre assédio e discriminação</w:t>
       </w:r>
     </w:p>
     <w:p>
@@ -1737,7 +1737,7 @@
         <w:rPr>
           <w:rtl w:val="0"/>
         </w:rPr>
-        <w:t xml:space="preserve">Desenvolvimento de novos recursos e funcionalidades (R$ xxxx,yy)</w:t>
+        <w:t xml:space="preserve">Desenvolvimento de novos recursos e funcionalidades</w:t>
       </w:r>
     </w:p>
     <w:p>
@@ -1783,7 +1783,7 @@
         <w:rPr>
           <w:rtl w:val="0"/>
         </w:rPr>
-        <w:t xml:space="preserve">Desenvolvimento de materiais educativos (R$ xxxx,yy)</w:t>
+        <w:t xml:space="preserve">Desenvolvimento de materiais educativos</w:t>
       </w:r>
     </w:p>
     <w:p>
@@ -1800,7 +1800,7 @@
         <w:rPr>
           <w:rtl w:val="0"/>
         </w:rPr>
-        <w:t xml:space="preserve">Programas de treinamento para empresas clientes (R$ xxxx,yy)</w:t>
+        <w:t xml:space="preserve">Programas de treinamento para empresas clientes</w:t>
       </w:r>
     </w:p>
     <w:p>
@@ -1817,7 +1817,7 @@
         <w:rPr>
           <w:rtl w:val="0"/>
         </w:rPr>
-        <w:t xml:space="preserve">Workshops e webinars (R$ xxxx,yy)</w:t>
+        <w:t xml:space="preserve">Workshops e webinars</w:t>
       </w:r>
     </w:p>
     <w:p>
@@ -1862,7 +1862,7 @@
         <w:rPr>
           <w:rtl w:val="0"/>
         </w:rPr>
-        <w:t xml:space="preserve">Custos associados a parcerias estratégicas (R$ xxxx,yy)</w:t>
+        <w:t xml:space="preserve">Custos associados a parcerias estratégicas</w:t>
       </w:r>
     </w:p>
     <w:p>
@@ -1879,7 +1879,7 @@
         <w:rPr>
           <w:rtl w:val="0"/>
         </w:rPr>
-        <w:t xml:space="preserve">Colaborações com consultorias de RH e ONGs (R$ xxxx,yy)</w:t>
+        <w:t xml:space="preserve">Colaborações com consultorias de RH e ONGs</w:t>
       </w:r>
     </w:p>
     <w:p>
@@ -1896,7 +1896,7 @@
         <w:rPr>
           <w:rtl w:val="0"/>
         </w:rPr>
-        <w:t xml:space="preserve">Participação em eventos e conferências (R$ xxxx,yy)</w:t>
+        <w:t xml:space="preserve">Participação em eventos e conferências</w:t>
       </w:r>
     </w:p>
     <w:p>
@@ -5868,12 +5868,12 @@
             <wp:extent cx="6610350" cy="2849147"/>
             <wp:effectExtent b="0" l="0" r="0" t="0"/>
             <wp:wrapSquare wrapText="bothSides" distB="114300" distT="114300" distL="114300" distR="114300"/>
-            <wp:docPr id="15" name="image3.png"/>
+            <wp:docPr id="15" name="image4.png"/>
             <a:graphic>
               <a:graphicData uri="http://schemas.openxmlformats.org/drawingml/2006/picture">
                 <pic:pic>
                   <pic:nvPicPr>
-                    <pic:cNvPr id="0" name="image3.png"/>
+                    <pic:cNvPr id="0" name="image4.png"/>
                     <pic:cNvPicPr preferRelativeResize="0"/>
                   </pic:nvPicPr>
                   <pic:blipFill>
@@ -6786,12 +6786,12 @@
             <wp:extent cx="6315075" cy="5147286"/>
             <wp:effectExtent b="0" l="0" r="0" t="0"/>
             <wp:wrapSquare wrapText="bothSides" distB="114300" distT="114300" distL="114300" distR="114300"/>
-            <wp:docPr id="12" name="image4.png"/>
+            <wp:docPr id="12" name="image3.png"/>
             <a:graphic>
               <a:graphicData uri="http://schemas.openxmlformats.org/drawingml/2006/picture">
                 <pic:pic>
                   <pic:nvPicPr>
-                    <pic:cNvPr id="0" name="image4.png"/>
+                    <pic:cNvPr id="0" name="image3.png"/>
                     <pic:cNvPicPr preferRelativeResize="0"/>
                   </pic:nvPicPr>
                   <pic:blipFill>

</xml_diff>